<commit_message>
affect table 만드는 중
</commit_message>
<xml_diff>
--- a/로스트아크/로아_규칙.docx
+++ b/로스트아크/로아_규칙.docx
@@ -2,6 +2,18 @@
 <file path=word/document.xml><?xml version="1.0" encoding="utf-8"?>
 <w:document xmlns:wpc="http://schemas.microsoft.com/office/word/2010/wordprocessingCanvas" xmlns:cx="http://schemas.microsoft.com/office/drawing/2014/chartex" xmlns:cx1="http://schemas.microsoft.com/office/drawing/2015/9/8/chartex" xmlns:cx2="http://schemas.microsoft.com/office/drawing/2015/10/21/chartex" xmlns:cx3="http://schemas.microsoft.com/office/drawing/2016/5/9/chartex" xmlns:cx4="http://schemas.microsoft.com/office/drawing/2016/5/10/chartex" xmlns:cx5="http://schemas.microsoft.com/office/drawing/2016/5/11/chartex" xmlns:cx6="http://schemas.microsoft.com/office/drawing/2016/5/12/chartex" xmlns:cx7="http://schemas.microsoft.com/office/drawing/2016/5/13/chartex" xmlns:cx8="http://schemas.microsoft.com/office/drawing/2016/5/14/chartex" xmlns:mc="http://schemas.openxmlformats.org/markup-compatibility/2006" xmlns:aink="http://schemas.microsoft.com/office/drawing/2016/ink" xmlns:am3d="http://schemas.microsoft.com/office/drawing/2017/model3d" xmlns:o="urn:schemas-microsoft-com:office:office" xmlns:oel="http://schemas.microsoft.com/office/2019/extlst" xmlns:r="http://schemas.openxmlformats.org/officeDocument/2006/relationships" xmlns:m="http://schemas.openxmlformats.org/officeDocument/2006/math" xmlns:v="urn:schemas-microsoft-com:vml" xmlns:wp14="http://schemas.microsoft.com/office/word/2010/wordprocessingDrawing" xmlns:wp="http://schemas.openxmlformats.org/drawingml/2006/wordprocessingDrawing" xmlns:w10="urn:schemas-microsoft-com:office:word" xmlns:w="http://schemas.openxmlformats.org/wordprocessingml/2006/main" xmlns:w14="http://schemas.microsoft.com/office/word/2010/wordml" xmlns:w15="http://schemas.microsoft.com/office/word/2012/wordml" xmlns:w16cex="http://schemas.microsoft.com/office/word/2018/wordml/cex" xmlns:w16cid="http://schemas.microsoft.com/office/word/2016/wordml/cid" xmlns:w16="http://schemas.microsoft.com/office/word/2018/wordml" xmlns:w16du="http://schemas.microsoft.com/office/word/2023/wordml/word16du" xmlns:w16sdtdh="http://schemas.microsoft.com/office/word/2020/wordml/sdtdatahash" xmlns:w16sdtfl="http://schemas.microsoft.com/office/word/2024/wordml/sdtformatlock" xmlns:w16se="http://schemas.microsoft.com/office/word/2015/wordml/symex" xmlns:wpg="http://schemas.microsoft.com/office/word/2010/wordprocessingGroup" xmlns:wpi="http://schemas.microsoft.com/office/word/2010/wordprocessingInk" xmlns:wne="http://schemas.microsoft.com/office/word/2006/wordml" xmlns:wps="http://schemas.microsoft.com/office/word/2010/wordprocessingShape" mc:Ignorable="w14 w15 w16se w16cid w16 w16cex w16sdtdh w16sdtfl w16du wp14">
   <w:body>
+    <w:p>
+      <w:r>
+        <w:rPr>
+          <w:rFonts w:hint="eastAsia"/>
+        </w:rPr>
+        <w:t xml:space="preserve">영문명확인: </w:t>
+      </w:r>
+      <w:r>
+        <w:t>https://maxroll.gg/lost-ark/resources/ark-passive-system-guide</w:t>
+      </w:r>
+    </w:p>
+    <w:p/>
     <w:p>
       <w:r>
         <w:rPr>
@@ -484,6 +496,7 @@
           <w:b/>
           <w:bCs/>
         </w:rPr>
+        <w:lastRenderedPageBreak/>
         <w:t>파티 시너지 효과의 타입을 구분하였습니다.</w:t>
       </w:r>
     </w:p>
@@ -529,7 +542,6 @@
         <w:rPr>
           <w:rFonts w:hint="eastAsia"/>
         </w:rPr>
-        <w:lastRenderedPageBreak/>
         <w:t>버프 아이콘, 이름, 효과 등이 모두 동일하며 한 대상에게 하나의 버프 효과만 유지됩니다.</w:t>
       </w:r>
     </w:p>
@@ -777,6 +789,7 @@
     </w:p>
     <w:p>
       <w:r>
+        <w:lastRenderedPageBreak/>
         <w:t xml:space="preserve">    Summoner: 203,</w:t>
       </w:r>
     </w:p>
@@ -787,17 +800,264 @@
     </w:p>
     <w:p>
       <w:r>
+        <w:t xml:space="preserve">    Sorceress: 205,</w:t>
+      </w:r>
+    </w:p>
+    <w:p>
+      <w:r>
+        <w:t>"Martial Artist (Female)": 301,</w:t>
+      </w:r>
+    </w:p>
+    <w:p>
+      <w:r>
+        <w:t xml:space="preserve">    </w:t>
+      </w:r>
+      <w:proofErr w:type="spellStart"/>
+      <w:r>
+        <w:t>Wardancer</w:t>
+      </w:r>
+      <w:proofErr w:type="spellEnd"/>
+      <w:r>
+        <w:t>: 302,</w:t>
+      </w:r>
+    </w:p>
+    <w:p>
+      <w:r>
+        <w:t xml:space="preserve">    Scrapper: 303,</w:t>
+      </w:r>
+    </w:p>
+    <w:p>
+      <w:r>
+        <w:t xml:space="preserve">    </w:t>
+      </w:r>
+      <w:proofErr w:type="spellStart"/>
+      <w:r>
+        <w:t>Soulfist</w:t>
+      </w:r>
+      <w:proofErr w:type="spellEnd"/>
+      <w:r>
+        <w:t>: 304,</w:t>
+      </w:r>
+    </w:p>
+    <w:p>
+      <w:r>
+        <w:t xml:space="preserve">    </w:t>
+      </w:r>
+      <w:proofErr w:type="spellStart"/>
+      <w:r>
+        <w:t>Glaivier</w:t>
+      </w:r>
+      <w:proofErr w:type="spellEnd"/>
+      <w:r>
+        <w:t>: 305,</w:t>
+      </w:r>
+    </w:p>
+    <w:p>
+      <w:r>
+        <w:t>"Martial Artist (Male)": 311,</w:t>
+      </w:r>
+    </w:p>
+    <w:p>
+      <w:r>
+        <w:t xml:space="preserve">    Striker: 312,</w:t>
+      </w:r>
+    </w:p>
+    <w:p>
+      <w:r>
+        <w:t xml:space="preserve">    Breaker: 313,</w:t>
+      </w:r>
+    </w:p>
+    <w:p>
+      <w:r>
+        <w:t>“</w:t>
+      </w:r>
+      <w:r>
+        <w:t>Assassin</w:t>
+      </w:r>
+      <w:r>
+        <w:t>”</w:t>
+      </w:r>
+      <w:r>
+        <w:t>: 401,</w:t>
+      </w:r>
+    </w:p>
+    <w:p>
+      <w:r>
+        <w:t xml:space="preserve">    </w:t>
+      </w:r>
+      <w:proofErr w:type="spellStart"/>
+      <w:r>
+        <w:t>Deathblade</w:t>
+      </w:r>
+      <w:proofErr w:type="spellEnd"/>
+      <w:r>
+        <w:t>: 402,</w:t>
+      </w:r>
+    </w:p>
+    <w:p>
+      <w:r>
+        <w:t xml:space="preserve">    Shadowhunter: 403,</w:t>
+      </w:r>
+    </w:p>
+    <w:p>
+      <w:r>
+        <w:t xml:space="preserve">    Reaper: 404,</w:t>
+      </w:r>
+    </w:p>
+    <w:p>
+      <w:r>
+        <w:t xml:space="preserve">    </w:t>
+      </w:r>
+      <w:proofErr w:type="spellStart"/>
+      <w:r>
+        <w:t>Souleater</w:t>
+      </w:r>
+      <w:proofErr w:type="spellEnd"/>
+      <w:r>
+        <w:t>: 405,</w:t>
+      </w:r>
+    </w:p>
+    <w:p>
+      <w:r>
+        <w:t>"Gunner (Male)": 501,</w:t>
+      </w:r>
+    </w:p>
+    <w:p>
+      <w:r>
+        <w:t xml:space="preserve">    Sharpshooter: 502,</w:t>
+      </w:r>
+    </w:p>
+    <w:p>
+      <w:r>
+        <w:t xml:space="preserve">    Deadeye: 503,</w:t>
+      </w:r>
+    </w:p>
+    <w:p>
+      <w:r>
+        <w:t xml:space="preserve">    Artillerist: 504,</w:t>
+      </w:r>
+    </w:p>
+    <w:p>
+      <w:r>
+        <w:t xml:space="preserve">    Machinist: 505,</w:t>
+      </w:r>
+    </w:p>
+    <w:p>
+      <w:r>
+        <w:t>"Gunner (Female)": 511,</w:t>
+      </w:r>
+    </w:p>
+    <w:p>
+      <w:r>
+        <w:t xml:space="preserve">    Gunslinger: 512,</w:t>
+      </w:r>
+    </w:p>
+    <w:p>
+      <w:r>
+        <w:t>“</w:t>
+      </w:r>
+      <w:r>
+        <w:t>Specialist</w:t>
+      </w:r>
+      <w:r>
+        <w:t>”</w:t>
+      </w:r>
+      <w:r>
+        <w:t>: 601,</w:t>
+      </w:r>
+    </w:p>
+    <w:p>
+      <w:r>
+        <w:t xml:space="preserve">    Artist: 602,</w:t>
+      </w:r>
+    </w:p>
+    <w:p>
+      <w:r>
         <w:lastRenderedPageBreak/>
+        <w:t xml:space="preserve">    </w:t>
+      </w:r>
+      <w:proofErr w:type="spellStart"/>
+      <w:r>
+        <w:t>Aeromancer</w:t>
+      </w:r>
+      <w:proofErr w:type="spellEnd"/>
+      <w:r>
+        <w:t>: 603,</w:t>
+      </w:r>
+    </w:p>
+    <w:p>
+      <w:r>
+        <w:t xml:space="preserve">    Alchemist: 604</w:t>
+      </w:r>
+    </w:p>
+    <w:p>
+      <w:r>
+        <w:t>}</w:t>
+      </w:r>
+    </w:p>
+    <w:p>
+      <w:r>
+        <w:rPr>
+          <w:rFonts w:hint="eastAsia"/>
+        </w:rPr>
+        <w:t>Skill</w:t>
+      </w:r>
+    </w:p>
+    <w:p>
+      <w:r>
+        <w:t xml:space="preserve">    Berserker: 102,</w:t>
+      </w:r>
+    </w:p>
+    <w:p>
+      <w:r>
+        <w:t xml:space="preserve">    Destroyer: 103,</w:t>
+      </w:r>
+    </w:p>
+    <w:p>
+      <w:r>
+        <w:t xml:space="preserve">    </w:t>
+      </w:r>
+      <w:proofErr w:type="spellStart"/>
+      <w:r>
+        <w:t>Gunlancer</w:t>
+      </w:r>
+      <w:proofErr w:type="spellEnd"/>
+      <w:r>
+        <w:t>: 104,</w:t>
+      </w:r>
+    </w:p>
+    <w:p>
+      <w:r>
+        <w:t xml:space="preserve">    Paladin: 105,</w:t>
+      </w:r>
+    </w:p>
+    <w:p>
+      <w:r>
+        <w:t xml:space="preserve">    Slayer: 112,</w:t>
+      </w:r>
+    </w:p>
+    <w:p>
+      <w:r>
+        <w:t xml:space="preserve">    Arcanist: 202,</w:t>
+      </w:r>
+    </w:p>
+    <w:p>
+      <w:r>
+        <w:t xml:space="preserve">    Summoner: 203,</w:t>
+      </w:r>
+    </w:p>
+    <w:p>
+      <w:r>
+        <w:t xml:space="preserve">    Bard: 204,</w:t>
+      </w:r>
+    </w:p>
+    <w:p>
+      <w:r>
         <w:t xml:space="preserve">    Sorceress: 205,</w:t>
       </w:r>
     </w:p>
     <w:p>
       <w:r>
-        <w:t>"Martial Artist (Female)": 301,</w:t>
-      </w:r>
-    </w:p>
-    <w:p>
-      <w:r>
         <w:t xml:space="preserve">    </w:t>
       </w:r>
       <w:proofErr w:type="spellStart"/>
@@ -842,11 +1102,6 @@
     </w:p>
     <w:p>
       <w:r>
-        <w:t>"Martial Artist (Male)": 311,</w:t>
-      </w:r>
-    </w:p>
-    <w:p>
-      <w:r>
         <w:t xml:space="preserve">    Striker: 312,</w:t>
       </w:r>
     </w:p>
@@ -857,20 +1112,6 @@
     </w:p>
     <w:p>
       <w:r>
-        <w:t>“</w:t>
-      </w:r>
-      <w:r>
-        <w:t>Assassin</w:t>
-      </w:r>
-      <w:r>
-        <w:t>”</w:t>
-      </w:r>
-      <w:r>
-        <w:t>: 401,</w:t>
-      </w:r>
-    </w:p>
-    <w:p>
-      <w:r>
         <w:t xml:space="preserve">    </w:t>
       </w:r>
       <w:proofErr w:type="spellStart"/>
@@ -907,11 +1148,6 @@
     </w:p>
     <w:p>
       <w:r>
-        <w:t>"Gunner (Male)": 501,</w:t>
-      </w:r>
-    </w:p>
-    <w:p>
-      <w:r>
         <w:t xml:space="preserve">    Sharpshooter: 502,</w:t>
       </w:r>
     </w:p>
@@ -922,6 +1158,7 @@
     </w:p>
     <w:p>
       <w:r>
+        <w:lastRenderedPageBreak/>
         <w:t xml:space="preserve">    Artillerist: 504,</w:t>
       </w:r>
     </w:p>
@@ -932,231 +1169,6 @@
     </w:p>
     <w:p>
       <w:r>
-        <w:t>"Gunner (Female)": 511,</w:t>
-      </w:r>
-    </w:p>
-    <w:p>
-      <w:r>
-        <w:t xml:space="preserve">    Gunslinger: 512,</w:t>
-      </w:r>
-    </w:p>
-    <w:p>
-      <w:r>
-        <w:t>“</w:t>
-      </w:r>
-      <w:r>
-        <w:t>Specialist</w:t>
-      </w:r>
-      <w:r>
-        <w:t>”</w:t>
-      </w:r>
-      <w:r>
-        <w:t>: 601,</w:t>
-      </w:r>
-    </w:p>
-    <w:p>
-      <w:r>
-        <w:t xml:space="preserve">    Artist: 602,</w:t>
-      </w:r>
-    </w:p>
-    <w:p>
-      <w:r>
-        <w:t xml:space="preserve">    </w:t>
-      </w:r>
-      <w:proofErr w:type="spellStart"/>
-      <w:r>
-        <w:t>Aeromancer</w:t>
-      </w:r>
-      <w:proofErr w:type="spellEnd"/>
-      <w:r>
-        <w:t>: 603,</w:t>
-      </w:r>
-    </w:p>
-    <w:p>
-      <w:r>
-        <w:t xml:space="preserve">    Alchemist: 604</w:t>
-      </w:r>
-    </w:p>
-    <w:p>
-      <w:r>
-        <w:lastRenderedPageBreak/>
-        <w:t>}</w:t>
-      </w:r>
-    </w:p>
-    <w:p>
-      <w:r>
-        <w:rPr>
-          <w:rFonts w:hint="eastAsia"/>
-        </w:rPr>
-        <w:t>Skill</w:t>
-      </w:r>
-    </w:p>
-    <w:p>
-      <w:r>
-        <w:t xml:space="preserve">    Berserker: 102,</w:t>
-      </w:r>
-    </w:p>
-    <w:p>
-      <w:r>
-        <w:t xml:space="preserve">    Destroyer: 103,</w:t>
-      </w:r>
-    </w:p>
-    <w:p>
-      <w:r>
-        <w:t xml:space="preserve">    </w:t>
-      </w:r>
-      <w:proofErr w:type="spellStart"/>
-      <w:r>
-        <w:t>Gunlancer</w:t>
-      </w:r>
-      <w:proofErr w:type="spellEnd"/>
-      <w:r>
-        <w:t>: 104,</w:t>
-      </w:r>
-    </w:p>
-    <w:p>
-      <w:r>
-        <w:t xml:space="preserve">    Paladin: 105,</w:t>
-      </w:r>
-    </w:p>
-    <w:p>
-      <w:r>
-        <w:t xml:space="preserve">    Slayer: 112,</w:t>
-      </w:r>
-    </w:p>
-    <w:p>
-      <w:r>
-        <w:t xml:space="preserve">    Arcanist: 202,</w:t>
-      </w:r>
-    </w:p>
-    <w:p>
-      <w:r>
-        <w:t xml:space="preserve">    Summoner: 203,</w:t>
-      </w:r>
-    </w:p>
-    <w:p>
-      <w:r>
-        <w:t xml:space="preserve">    Bard: 204,</w:t>
-      </w:r>
-    </w:p>
-    <w:p>
-      <w:r>
-        <w:t xml:space="preserve">    Sorceress: 205,</w:t>
-      </w:r>
-    </w:p>
-    <w:p>
-      <w:r>
-        <w:t xml:space="preserve">    </w:t>
-      </w:r>
-      <w:proofErr w:type="spellStart"/>
-      <w:r>
-        <w:t>Wardancer</w:t>
-      </w:r>
-      <w:proofErr w:type="spellEnd"/>
-      <w:r>
-        <w:t>: 302,</w:t>
-      </w:r>
-    </w:p>
-    <w:p>
-      <w:r>
-        <w:t xml:space="preserve">    Scrapper: 303,</w:t>
-      </w:r>
-    </w:p>
-    <w:p>
-      <w:r>
-        <w:t xml:space="preserve">    </w:t>
-      </w:r>
-      <w:proofErr w:type="spellStart"/>
-      <w:r>
-        <w:t>Soulfist</w:t>
-      </w:r>
-      <w:proofErr w:type="spellEnd"/>
-      <w:r>
-        <w:t>: 304,</w:t>
-      </w:r>
-    </w:p>
-    <w:p>
-      <w:r>
-        <w:t xml:space="preserve">    </w:t>
-      </w:r>
-      <w:proofErr w:type="spellStart"/>
-      <w:r>
-        <w:t>Glaivier</w:t>
-      </w:r>
-      <w:proofErr w:type="spellEnd"/>
-      <w:r>
-        <w:t>: 305,</w:t>
-      </w:r>
-    </w:p>
-    <w:p>
-      <w:r>
-        <w:t xml:space="preserve">    Striker: 312,</w:t>
-      </w:r>
-    </w:p>
-    <w:p>
-      <w:r>
-        <w:t xml:space="preserve">    Breaker: 313,</w:t>
-      </w:r>
-    </w:p>
-    <w:p>
-      <w:r>
-        <w:t xml:space="preserve">    </w:t>
-      </w:r>
-      <w:proofErr w:type="spellStart"/>
-      <w:r>
-        <w:t>Deathblade</w:t>
-      </w:r>
-      <w:proofErr w:type="spellEnd"/>
-      <w:r>
-        <w:t>: 402,</w:t>
-      </w:r>
-    </w:p>
-    <w:p>
-      <w:r>
-        <w:t xml:space="preserve">    Shadowhunter: 403,</w:t>
-      </w:r>
-    </w:p>
-    <w:p>
-      <w:r>
-        <w:t xml:space="preserve">    Reaper: 404,</w:t>
-      </w:r>
-    </w:p>
-    <w:p>
-      <w:r>
-        <w:t xml:space="preserve">    </w:t>
-      </w:r>
-      <w:proofErr w:type="spellStart"/>
-      <w:r>
-        <w:t>Souleater</w:t>
-      </w:r>
-      <w:proofErr w:type="spellEnd"/>
-      <w:r>
-        <w:t>: 405,</w:t>
-      </w:r>
-    </w:p>
-    <w:p>
-      <w:r>
-        <w:t xml:space="preserve">    Sharpshooter: 502,</w:t>
-      </w:r>
-    </w:p>
-    <w:p>
-      <w:r>
-        <w:t xml:space="preserve">    Deadeye: 503,</w:t>
-      </w:r>
-    </w:p>
-    <w:p>
-      <w:r>
-        <w:t xml:space="preserve">    Artillerist: 504,</w:t>
-      </w:r>
-    </w:p>
-    <w:p>
-      <w:r>
-        <w:t xml:space="preserve">    Machinist: 505,</w:t>
-      </w:r>
-    </w:p>
-    <w:p>
-      <w:r>
-        <w:lastRenderedPageBreak/>
         <w:t xml:space="preserve">    Gunslinger: 512,</w:t>
       </w:r>
     </w:p>
@@ -1183,7 +1195,6 @@
     <w:p>
       <w:pPr>
         <w:rPr>
-          <w:rFonts w:hint="eastAsia"/>
           <w:b/>
           <w:bCs/>
         </w:rPr>
@@ -1200,7 +1211,6 @@
     <w:p>
       <w:pPr>
         <w:rPr>
-          <w:rFonts w:hint="eastAsia"/>
           <w:b/>
           <w:bCs/>
         </w:rPr>
@@ -1223,11 +1233,6 @@
       </w:r>
     </w:p>
     <w:p>
-      <w:pPr>
-        <w:rPr>
-          <w:rFonts w:hint="eastAsia"/>
-        </w:rPr>
-      </w:pPr>
       <w:r>
         <w:rPr>
           <w:rFonts w:hint="eastAsia"/>
@@ -1236,11 +1241,6 @@
       </w:r>
     </w:p>
     <w:p>
-      <w:pPr>
-        <w:rPr>
-          <w:rFonts w:hint="eastAsia"/>
-        </w:rPr>
-      </w:pPr>
       <w:r>
         <w:rPr>
           <w:rFonts w:hint="eastAsia"/>
@@ -1249,11 +1249,6 @@
       </w:r>
     </w:p>
     <w:p>
-      <w:pPr>
-        <w:rPr>
-          <w:rFonts w:hint="eastAsia"/>
-        </w:rPr>
-      </w:pPr>
       <w:r>
         <w:rPr>
           <w:rFonts w:hint="eastAsia"/>
@@ -1280,11 +1275,6 @@
       </w:r>
     </w:p>
     <w:p>
-      <w:pPr>
-        <w:rPr>
-          <w:rFonts w:hint="eastAsia"/>
-        </w:rPr>
-      </w:pPr>
       <w:r>
         <w:rPr>
           <w:rFonts w:hint="eastAsia"/>
@@ -1293,11 +1283,6 @@
       </w:r>
     </w:p>
     <w:p>
-      <w:pPr>
-        <w:rPr>
-          <w:rFonts w:hint="eastAsia"/>
-        </w:rPr>
-      </w:pPr>
       <w:r>
         <w:rPr>
           <w:rFonts w:hint="eastAsia"/>
@@ -1306,11 +1291,6 @@
       </w:r>
     </w:p>
     <w:p>
-      <w:pPr>
-        <w:rPr>
-          <w:rFonts w:hint="eastAsia"/>
-        </w:rPr>
-      </w:pPr>
       <w:r>
         <w:rPr>
           <w:rFonts w:hint="eastAsia"/>
@@ -1319,11 +1299,6 @@
       </w:r>
     </w:p>
     <w:p>
-      <w:pPr>
-        <w:rPr>
-          <w:rFonts w:hint="eastAsia"/>
-        </w:rPr>
-      </w:pPr>
       <w:r>
         <w:rPr>
           <w:rFonts w:hint="eastAsia"/>
@@ -1332,11 +1307,6 @@
       </w:r>
     </w:p>
     <w:p>
-      <w:pPr>
-        <w:rPr>
-          <w:rFonts w:hint="eastAsia"/>
-        </w:rPr>
-      </w:pPr>
       <w:r>
         <w:rPr>
           <w:rFonts w:hint="eastAsia"/>
@@ -1345,11 +1315,6 @@
       </w:r>
     </w:p>
     <w:p>
-      <w:pPr>
-        <w:rPr>
-          <w:rFonts w:hint="eastAsia"/>
-        </w:rPr>
-      </w:pPr>
       <w:r>
         <w:rPr>
           <w:rFonts w:hint="eastAsia"/>
@@ -1358,11 +1323,6 @@
       </w:r>
     </w:p>
     <w:p>
-      <w:pPr>
-        <w:rPr>
-          <w:rFonts w:hint="eastAsia"/>
-        </w:rPr>
-      </w:pPr>
       <w:r>
         <w:rPr>
           <w:rFonts w:hint="eastAsia"/>
@@ -1371,11 +1331,6 @@
       </w:r>
     </w:p>
     <w:p>
-      <w:pPr>
-        <w:rPr>
-          <w:rFonts w:hint="eastAsia"/>
-        </w:rPr>
-      </w:pPr>
       <w:r>
         <w:rPr>
           <w:rFonts w:hint="eastAsia"/>
@@ -1384,11 +1339,6 @@
       </w:r>
     </w:p>
     <w:p>
-      <w:pPr>
-        <w:rPr>
-          <w:rFonts w:hint="eastAsia"/>
-        </w:rPr>
-      </w:pPr>
       <w:r>
         <w:rPr>
           <w:rFonts w:hint="eastAsia"/>
@@ -1397,11 +1347,6 @@
       </w:r>
     </w:p>
     <w:p>
-      <w:pPr>
-        <w:rPr>
-          <w:rFonts w:hint="eastAsia"/>
-        </w:rPr>
-      </w:pPr>
       <w:r>
         <w:rPr>
           <w:rFonts w:hint="eastAsia"/>
@@ -1409,13 +1354,7 @@
         <w:t> 질풍=Gale</w:t>
       </w:r>
     </w:p>
-    <w:p>
-      <w:pPr>
-        <w:rPr>
-          <w:rFonts w:hint="eastAsia"/>
-        </w:rPr>
-      </w:pPr>
-    </w:p>
+    <w:p/>
     <w:sectPr>
       <w:pgSz w:w="11906" w:h="16838"/>
       <w:pgMar w:top="1701" w:right="1440" w:bottom="1440" w:left="1440" w:header="851" w:footer="992" w:gutter="0"/>
@@ -2609,6 +2548,7 @@
   <w:style w:type="character" w:default="1" w:styleId="a0">
     <w:name w:val="Default Paragraph Font"/>
     <w:uiPriority w:val="1"/>
+    <w:semiHidden/>
     <w:unhideWhenUsed/>
   </w:style>
   <w:style w:type="table" w:default="1" w:styleId="a1">

</xml_diff>